<commit_message>
basic menu and file structure implemented. Old test-files deleted.
Signed-off-by: Christoffer Lundström <lulleh_@hotmail.com>
</commit_message>
<xml_diff>
--- a/src/Documentation/project_plan_it1.docx
+++ b/src/Documentation/project_plan_it1.docx
@@ -5360,8 +5360,6 @@
           <w:lang w:val="en-GB"/>
         </w:rPr>
       </w:pPr>
-      <w:bookmarkStart w:id="8" w:name="_GoBack"/>
-      <w:bookmarkEnd w:id="8"/>
     </w:p>
     <w:p>
       <w:pPr>
@@ -5385,7 +5383,7 @@
           <w:lang w:val="en-GB"/>
         </w:rPr>
       </w:pPr>
-      <w:bookmarkStart w:id="9" w:name="_TOC_250007"/>
+      <w:bookmarkStart w:id="8" w:name="_TOC_250007"/>
       <w:r>
         <w:rPr>
           <w:w w:val="115"/>
@@ -5401,7 +5399,7 @@
         </w:rPr>
         <w:t xml:space="preserve"> </w:t>
       </w:r>
-      <w:bookmarkEnd w:id="9"/>
+      <w:bookmarkEnd w:id="8"/>
       <w:r>
         <w:rPr>
           <w:w w:val="115"/>
@@ -7842,7 +7840,7 @@
           <w:numId w:val="37"/>
         </w:numPr>
       </w:pPr>
-      <w:bookmarkStart w:id="10" w:name="_TOC_250001"/>
+      <w:bookmarkStart w:id="9" w:name="_TOC_250001"/>
       <w:r>
         <w:lastRenderedPageBreak/>
         <w:t xml:space="preserve">| </w:t>
@@ -7850,7 +7848,7 @@
       <w:r>
         <w:t>Tim</w:t>
       </w:r>
-      <w:bookmarkEnd w:id="10"/>
+      <w:bookmarkEnd w:id="9"/>
       <w:r>
         <w:t>e log</w:t>
       </w:r>
@@ -7892,7 +7890,7 @@
       <w:tr>
         <w:tc>
           <w:tcPr>
-            <w:tcW w:w="1413" w:type="dxa"/>
+            <w:tcW w:w="1436" w:type="dxa"/>
             <w:shd w:val="clear" w:color="auto" w:fill="7F7F7F" w:themeFill="text1" w:themeFillTint="80"/>
           </w:tcPr>
           <w:p>
@@ -7915,7 +7913,7 @@
         </w:tc>
         <w:tc>
           <w:tcPr>
-            <w:tcW w:w="3971" w:type="dxa"/>
+            <w:tcW w:w="3956" w:type="dxa"/>
             <w:shd w:val="clear" w:color="auto" w:fill="7F7F7F" w:themeFill="text1" w:themeFillTint="80"/>
           </w:tcPr>
           <w:p>
@@ -7938,7 +7936,7 @@
         </w:tc>
         <w:tc>
           <w:tcPr>
-            <w:tcW w:w="1547" w:type="dxa"/>
+            <w:tcW w:w="1545" w:type="dxa"/>
             <w:shd w:val="clear" w:color="auto" w:fill="7F7F7F" w:themeFill="text1" w:themeFillTint="80"/>
           </w:tcPr>
           <w:p>
@@ -7961,7 +7959,7 @@
         </w:tc>
         <w:tc>
           <w:tcPr>
-            <w:tcW w:w="1145" w:type="dxa"/>
+            <w:tcW w:w="1143" w:type="dxa"/>
             <w:shd w:val="clear" w:color="auto" w:fill="7F7F7F" w:themeFill="text1" w:themeFillTint="80"/>
           </w:tcPr>
           <w:p>
@@ -7984,7 +7982,7 @@
         </w:tc>
         <w:tc>
           <w:tcPr>
-            <w:tcW w:w="1274" w:type="dxa"/>
+            <w:tcW w:w="1270" w:type="dxa"/>
             <w:shd w:val="clear" w:color="auto" w:fill="7F7F7F" w:themeFill="text1" w:themeFillTint="80"/>
           </w:tcPr>
           <w:p>
@@ -8016,7 +8014,7 @@
       <w:tr>
         <w:tc>
           <w:tcPr>
-            <w:tcW w:w="1413" w:type="dxa"/>
+            <w:tcW w:w="1436" w:type="dxa"/>
           </w:tcPr>
           <w:p>
             <w:pPr>
@@ -8035,7 +8033,7 @@
         </w:tc>
         <w:tc>
           <w:tcPr>
-            <w:tcW w:w="3971" w:type="dxa"/>
+            <w:tcW w:w="3956" w:type="dxa"/>
           </w:tcPr>
           <w:p>
             <w:pPr>
@@ -8054,7 +8052,7 @@
         </w:tc>
         <w:tc>
           <w:tcPr>
-            <w:tcW w:w="1547" w:type="dxa"/>
+            <w:tcW w:w="1545" w:type="dxa"/>
           </w:tcPr>
           <w:p>
             <w:pPr>
@@ -8073,7 +8071,7 @@
         </w:tc>
         <w:tc>
           <w:tcPr>
-            <w:tcW w:w="1145" w:type="dxa"/>
+            <w:tcW w:w="1143" w:type="dxa"/>
           </w:tcPr>
           <w:p>
             <w:pPr>
@@ -8092,7 +8090,7 @@
         </w:tc>
         <w:tc>
           <w:tcPr>
-            <w:tcW w:w="1274" w:type="dxa"/>
+            <w:tcW w:w="1270" w:type="dxa"/>
           </w:tcPr>
           <w:p>
             <w:pPr>
@@ -8113,7 +8111,7 @@
       <w:tr>
         <w:tc>
           <w:tcPr>
-            <w:tcW w:w="1413" w:type="dxa"/>
+            <w:tcW w:w="1436" w:type="dxa"/>
           </w:tcPr>
           <w:p>
             <w:pPr>
@@ -8132,7 +8130,7 @@
         </w:tc>
         <w:tc>
           <w:tcPr>
-            <w:tcW w:w="3971" w:type="dxa"/>
+            <w:tcW w:w="3956" w:type="dxa"/>
           </w:tcPr>
           <w:p>
             <w:pPr>
@@ -8151,7 +8149,7 @@
         </w:tc>
         <w:tc>
           <w:tcPr>
-            <w:tcW w:w="1547" w:type="dxa"/>
+            <w:tcW w:w="1545" w:type="dxa"/>
           </w:tcPr>
           <w:p>
             <w:pPr>
@@ -8176,7 +8174,7 @@
         </w:tc>
         <w:tc>
           <w:tcPr>
-            <w:tcW w:w="1145" w:type="dxa"/>
+            <w:tcW w:w="1143" w:type="dxa"/>
           </w:tcPr>
           <w:p>
             <w:pPr>
@@ -8195,7 +8193,7 @@
         </w:tc>
         <w:tc>
           <w:tcPr>
-            <w:tcW w:w="1274" w:type="dxa"/>
+            <w:tcW w:w="1270" w:type="dxa"/>
           </w:tcPr>
           <w:p>
             <w:pPr>
@@ -8216,7 +8214,7 @@
       <w:tr>
         <w:tc>
           <w:tcPr>
-            <w:tcW w:w="1413" w:type="dxa"/>
+            <w:tcW w:w="1436" w:type="dxa"/>
           </w:tcPr>
           <w:p>
             <w:pPr>
@@ -8235,7 +8233,7 @@
         </w:tc>
         <w:tc>
           <w:tcPr>
-            <w:tcW w:w="3971" w:type="dxa"/>
+            <w:tcW w:w="3956" w:type="dxa"/>
           </w:tcPr>
           <w:p>
             <w:pPr>
@@ -8266,7 +8264,7 @@
         </w:tc>
         <w:tc>
           <w:tcPr>
-            <w:tcW w:w="1547" w:type="dxa"/>
+            <w:tcW w:w="1545" w:type="dxa"/>
           </w:tcPr>
           <w:p>
             <w:pPr>
@@ -8285,7 +8283,7 @@
         </w:tc>
         <w:tc>
           <w:tcPr>
-            <w:tcW w:w="1145" w:type="dxa"/>
+            <w:tcW w:w="1143" w:type="dxa"/>
           </w:tcPr>
           <w:p>
             <w:pPr>
@@ -8304,7 +8302,7 @@
         </w:tc>
         <w:tc>
           <w:tcPr>
-            <w:tcW w:w="1274" w:type="dxa"/>
+            <w:tcW w:w="1270" w:type="dxa"/>
             <w:shd w:val="clear" w:color="auto" w:fill="9BBB59" w:themeFill="accent3"/>
           </w:tcPr>
           <w:p>
@@ -8326,7 +8324,7 @@
       <w:tr>
         <w:tc>
           <w:tcPr>
-            <w:tcW w:w="1413" w:type="dxa"/>
+            <w:tcW w:w="1436" w:type="dxa"/>
           </w:tcPr>
           <w:p>
             <w:pPr>
@@ -8345,7 +8343,7 @@
         </w:tc>
         <w:tc>
           <w:tcPr>
-            <w:tcW w:w="3971" w:type="dxa"/>
+            <w:tcW w:w="3956" w:type="dxa"/>
           </w:tcPr>
           <w:p>
             <w:pPr>
@@ -8364,7 +8362,7 @@
         </w:tc>
         <w:tc>
           <w:tcPr>
-            <w:tcW w:w="1547" w:type="dxa"/>
+            <w:tcW w:w="1545" w:type="dxa"/>
           </w:tcPr>
           <w:p>
             <w:pPr>
@@ -8383,7 +8381,7 @@
         </w:tc>
         <w:tc>
           <w:tcPr>
-            <w:tcW w:w="1145" w:type="dxa"/>
+            <w:tcW w:w="1143" w:type="dxa"/>
           </w:tcPr>
           <w:p>
             <w:pPr>
@@ -8408,7 +8406,7 @@
         </w:tc>
         <w:tc>
           <w:tcPr>
-            <w:tcW w:w="1274" w:type="dxa"/>
+            <w:tcW w:w="1270" w:type="dxa"/>
             <w:shd w:val="clear" w:color="auto" w:fill="9BBB59" w:themeFill="accent3"/>
           </w:tcPr>
           <w:p>
@@ -8424,13 +8422,15 @@
               </w:rPr>
               <w:t>-1</w:t>
             </w:r>
+            <w:bookmarkStart w:id="10" w:name="_GoBack"/>
+            <w:bookmarkEnd w:id="10"/>
           </w:p>
         </w:tc>
       </w:tr>
       <w:tr>
         <w:tc>
           <w:tcPr>
-            <w:tcW w:w="1413" w:type="dxa"/>
+            <w:tcW w:w="1436" w:type="dxa"/>
           </w:tcPr>
           <w:p>
             <w:pPr>
@@ -8449,7 +8449,7 @@
         </w:tc>
         <w:tc>
           <w:tcPr>
-            <w:tcW w:w="3971" w:type="dxa"/>
+            <w:tcW w:w="3956" w:type="dxa"/>
           </w:tcPr>
           <w:p>
             <w:pPr>
@@ -8468,7 +8468,7 @@
         </w:tc>
         <w:tc>
           <w:tcPr>
-            <w:tcW w:w="1547" w:type="dxa"/>
+            <w:tcW w:w="1545" w:type="dxa"/>
           </w:tcPr>
           <w:p>
             <w:pPr>
@@ -8487,7 +8487,7 @@
         </w:tc>
         <w:tc>
           <w:tcPr>
-            <w:tcW w:w="1145" w:type="dxa"/>
+            <w:tcW w:w="1143" w:type="dxa"/>
           </w:tcPr>
           <w:p>
             <w:pPr>
@@ -8506,7 +8506,7 @@
         </w:tc>
         <w:tc>
           <w:tcPr>
-            <w:tcW w:w="1274" w:type="dxa"/>
+            <w:tcW w:w="1270" w:type="dxa"/>
           </w:tcPr>
           <w:p>
             <w:pPr>
@@ -8527,7 +8527,7 @@
       <w:tr>
         <w:tc>
           <w:tcPr>
-            <w:tcW w:w="1413" w:type="dxa"/>
+            <w:tcW w:w="1436" w:type="dxa"/>
           </w:tcPr>
           <w:p>
             <w:pPr>
@@ -8546,7 +8546,7 @@
         </w:tc>
         <w:tc>
           <w:tcPr>
-            <w:tcW w:w="3971" w:type="dxa"/>
+            <w:tcW w:w="3956" w:type="dxa"/>
           </w:tcPr>
           <w:p>
             <w:pPr>
@@ -8565,7 +8565,7 @@
         </w:tc>
         <w:tc>
           <w:tcPr>
-            <w:tcW w:w="1547" w:type="dxa"/>
+            <w:tcW w:w="1545" w:type="dxa"/>
           </w:tcPr>
           <w:p>
             <w:pPr>
@@ -8584,7 +8584,7 @@
         </w:tc>
         <w:tc>
           <w:tcPr>
-            <w:tcW w:w="1145" w:type="dxa"/>
+            <w:tcW w:w="1143" w:type="dxa"/>
           </w:tcPr>
           <w:p>
             <w:pPr>
@@ -8603,7 +8603,7 @@
         </w:tc>
         <w:tc>
           <w:tcPr>
-            <w:tcW w:w="1274" w:type="dxa"/>
+            <w:tcW w:w="1270" w:type="dxa"/>
             <w:shd w:val="clear" w:color="auto" w:fill="D99594" w:themeFill="accent2" w:themeFillTint="99"/>
           </w:tcPr>
           <w:p>
@@ -8625,7 +8625,7 @@
       <w:tr>
         <w:tc>
           <w:tcPr>
-            <w:tcW w:w="1413" w:type="dxa"/>
+            <w:tcW w:w="1436" w:type="dxa"/>
           </w:tcPr>
           <w:p>
             <w:pPr>
@@ -8644,7 +8644,7 @@
         </w:tc>
         <w:tc>
           <w:tcPr>
-            <w:tcW w:w="3971" w:type="dxa"/>
+            <w:tcW w:w="3956" w:type="dxa"/>
           </w:tcPr>
           <w:p>
             <w:pPr>
@@ -8663,7 +8663,7 @@
         </w:tc>
         <w:tc>
           <w:tcPr>
-            <w:tcW w:w="1547" w:type="dxa"/>
+            <w:tcW w:w="1545" w:type="dxa"/>
           </w:tcPr>
           <w:p>
             <w:pPr>
@@ -8682,7 +8682,7 @@
         </w:tc>
         <w:tc>
           <w:tcPr>
-            <w:tcW w:w="1145" w:type="dxa"/>
+            <w:tcW w:w="1143" w:type="dxa"/>
           </w:tcPr>
           <w:p>
             <w:pPr>
@@ -8695,13 +8695,19 @@
               <w:rPr>
                 <w:lang w:val="en-GB"/>
               </w:rPr>
-              <w:t>7h</w:t>
+              <w:t>6</w:t>
+            </w:r>
+            <w:r>
+              <w:rPr>
+                <w:lang w:val="en-GB"/>
+              </w:rPr>
+              <w:t>h</w:t>
             </w:r>
           </w:p>
         </w:tc>
         <w:tc>
           <w:tcPr>
-            <w:tcW w:w="1274" w:type="dxa"/>
+            <w:tcW w:w="1270" w:type="dxa"/>
             <w:shd w:val="clear" w:color="auto" w:fill="D99594" w:themeFill="accent2" w:themeFillTint="99"/>
           </w:tcPr>
           <w:p>
@@ -8715,7 +8721,7 @@
               <w:rPr>
                 <w:lang w:val="en-GB"/>
               </w:rPr>
-              <w:t>+3</w:t>
+              <w:t>+2</w:t>
             </w:r>
           </w:p>
         </w:tc>
@@ -8723,7 +8729,7 @@
       <w:tr>
         <w:tc>
           <w:tcPr>
-            <w:tcW w:w="1413" w:type="dxa"/>
+            <w:tcW w:w="1436" w:type="dxa"/>
           </w:tcPr>
           <w:p>
             <w:pPr>
@@ -8742,7 +8748,7 @@
         </w:tc>
         <w:tc>
           <w:tcPr>
-            <w:tcW w:w="3971" w:type="dxa"/>
+            <w:tcW w:w="3956" w:type="dxa"/>
           </w:tcPr>
           <w:p>
             <w:pPr>
@@ -8761,7 +8767,7 @@
         </w:tc>
         <w:tc>
           <w:tcPr>
-            <w:tcW w:w="1547" w:type="dxa"/>
+            <w:tcW w:w="1545" w:type="dxa"/>
           </w:tcPr>
           <w:p>
             <w:pPr>
@@ -8786,7 +8792,7 @@
         </w:tc>
         <w:tc>
           <w:tcPr>
-            <w:tcW w:w="1145" w:type="dxa"/>
+            <w:tcW w:w="1143" w:type="dxa"/>
           </w:tcPr>
           <w:p>
             <w:pPr>
@@ -8811,7 +8817,7 @@
         </w:tc>
         <w:tc>
           <w:tcPr>
-            <w:tcW w:w="1274" w:type="dxa"/>
+            <w:tcW w:w="1270" w:type="dxa"/>
             <w:shd w:val="clear" w:color="auto" w:fill="D99594" w:themeFill="accent2" w:themeFillTint="99"/>
           </w:tcPr>
           <w:p>
@@ -8833,7 +8839,7 @@
       <w:tr>
         <w:tc>
           <w:tcPr>
-            <w:tcW w:w="1413" w:type="dxa"/>
+            <w:tcW w:w="1436" w:type="dxa"/>
           </w:tcPr>
           <w:p>
             <w:pPr>
@@ -8852,7 +8858,7 @@
         </w:tc>
         <w:tc>
           <w:tcPr>
-            <w:tcW w:w="3971" w:type="dxa"/>
+            <w:tcW w:w="3956" w:type="dxa"/>
           </w:tcPr>
           <w:p>
             <w:pPr>
@@ -8871,7 +8877,7 @@
         </w:tc>
         <w:tc>
           <w:tcPr>
-            <w:tcW w:w="1547" w:type="dxa"/>
+            <w:tcW w:w="1545" w:type="dxa"/>
           </w:tcPr>
           <w:p>
             <w:pPr>
@@ -8890,7 +8896,7 @@
         </w:tc>
         <w:tc>
           <w:tcPr>
-            <w:tcW w:w="1145" w:type="dxa"/>
+            <w:tcW w:w="1143" w:type="dxa"/>
           </w:tcPr>
           <w:p>
             <w:pPr>
@@ -8909,7 +8915,7 @@
         </w:tc>
         <w:tc>
           <w:tcPr>
-            <w:tcW w:w="1274" w:type="dxa"/>
+            <w:tcW w:w="1270" w:type="dxa"/>
             <w:shd w:val="clear" w:color="auto" w:fill="92D050"/>
           </w:tcPr>
           <w:p>
@@ -8931,7 +8937,7 @@
       <w:tr>
         <w:tc>
           <w:tcPr>
-            <w:tcW w:w="1413" w:type="dxa"/>
+            <w:tcW w:w="1436" w:type="dxa"/>
           </w:tcPr>
           <w:p>
             <w:pPr>
@@ -8950,7 +8956,7 @@
         </w:tc>
         <w:tc>
           <w:tcPr>
-            <w:tcW w:w="3971" w:type="dxa"/>
+            <w:tcW w:w="3956" w:type="dxa"/>
           </w:tcPr>
           <w:p>
             <w:pPr>
@@ -8969,7 +8975,7 @@
         </w:tc>
         <w:tc>
           <w:tcPr>
-            <w:tcW w:w="1547" w:type="dxa"/>
+            <w:tcW w:w="1545" w:type="dxa"/>
           </w:tcPr>
           <w:p>
             <w:pPr>
@@ -8982,13 +8988,19 @@
               <w:rPr>
                 <w:lang w:val="en-GB"/>
               </w:rPr>
-              <w:t>5h</w:t>
+              <w:t>2</w:t>
+            </w:r>
+            <w:r>
+              <w:rPr>
+                <w:lang w:val="en-GB"/>
+              </w:rPr>
+              <w:t>h</w:t>
             </w:r>
           </w:p>
         </w:tc>
         <w:tc>
           <w:tcPr>
-            <w:tcW w:w="1145" w:type="dxa"/>
+            <w:tcW w:w="1143" w:type="dxa"/>
           </w:tcPr>
           <w:p>
             <w:pPr>
@@ -9001,13 +9013,19 @@
               <w:rPr>
                 <w:lang w:val="en-GB"/>
               </w:rPr>
-              <w:t>4h</w:t>
+              <w:t>1</w:t>
+            </w:r>
+            <w:r>
+              <w:rPr>
+                <w:lang w:val="en-GB"/>
+              </w:rPr>
+              <w:t>h</w:t>
             </w:r>
           </w:p>
         </w:tc>
         <w:tc>
           <w:tcPr>
-            <w:tcW w:w="1274" w:type="dxa"/>
+            <w:tcW w:w="1270" w:type="dxa"/>
             <w:shd w:val="clear" w:color="auto" w:fill="92D050"/>
           </w:tcPr>
           <w:p>
@@ -9029,89 +9047,7 @@
       <w:tr>
         <w:tc>
           <w:tcPr>
-            <w:tcW w:w="1413" w:type="dxa"/>
-          </w:tcPr>
-          <w:p>
-            <w:pPr>
-              <w:pStyle w:val="Ingetavstnd"/>
-              <w:rPr>
-                <w:lang w:val="en-GB"/>
-              </w:rPr>
-            </w:pPr>
-            <w:r>
-              <w:rPr>
-                <w:lang w:val="en-GB"/>
-              </w:rPr>
-              <w:t>080219</w:t>
-            </w:r>
-          </w:p>
-        </w:tc>
-        <w:tc>
-          <w:tcPr>
-            <w:tcW w:w="3971" w:type="dxa"/>
-          </w:tcPr>
-          <w:p>
-            <w:pPr>
-              <w:pStyle w:val="Ingetavstnd"/>
-              <w:rPr>
-                <w:lang w:val="en-GB"/>
-              </w:rPr>
-            </w:pPr>
-            <w:r>
-              <w:rPr>
-                <w:lang w:val="en-GB"/>
-              </w:rPr>
-              <w:t>Task 2: Implement basic UI</w:t>
-            </w:r>
-          </w:p>
-        </w:tc>
-        <w:tc>
-          <w:tcPr>
-            <w:tcW w:w="1547" w:type="dxa"/>
-          </w:tcPr>
-          <w:p>
-            <w:pPr>
-              <w:pStyle w:val="Ingetavstnd"/>
-              <w:rPr>
-                <w:lang w:val="en-GB"/>
-              </w:rPr>
-            </w:pPr>
-            <w:r>
-              <w:rPr>
-                <w:lang w:val="en-GB"/>
-              </w:rPr>
-              <w:t>2</w:t>
-            </w:r>
-            <w:r>
-              <w:rPr>
-                <w:lang w:val="en-GB"/>
-              </w:rPr>
-              <w:t>h</w:t>
-            </w:r>
-          </w:p>
-        </w:tc>
-        <w:tc>
-          <w:tcPr>
-            <w:tcW w:w="1145" w:type="dxa"/>
-          </w:tcPr>
-          <w:p>
-            <w:pPr>
-              <w:pStyle w:val="Ingetavstnd"/>
-              <w:rPr>
-                <w:lang w:val="en-GB"/>
-              </w:rPr>
-            </w:pPr>
-            <w:r>
-              <w:rPr>
-                <w:lang w:val="en-GB"/>
-              </w:rPr>
-              <w:t>1h</w:t>
-            </w:r>
-          </w:p>
-        </w:tc>
-        <w:tc>
-          <w:tcPr>
-            <w:tcW w:w="1274" w:type="dxa"/>
+            <w:tcW w:w="1436" w:type="dxa"/>
             <w:shd w:val="clear" w:color="auto" w:fill="92D050"/>
           </w:tcPr>
           <w:p>
@@ -9125,7 +9061,96 @@
               <w:rPr>
                 <w:lang w:val="en-GB"/>
               </w:rPr>
-              <w:t>-1</w:t>
+              <w:t>&gt;&gt;&gt;&gt;&gt;&gt;&gt;&gt;&gt;&gt;</w:t>
+            </w:r>
+          </w:p>
+        </w:tc>
+        <w:tc>
+          <w:tcPr>
+            <w:tcW w:w="3956" w:type="dxa"/>
+            <w:shd w:val="clear" w:color="auto" w:fill="92D050"/>
+          </w:tcPr>
+          <w:p>
+            <w:pPr>
+              <w:pStyle w:val="Ingetavstnd"/>
+              <w:jc w:val="center"/>
+              <w:rPr>
+                <w:b/>
+                <w:lang w:val="en-GB"/>
+              </w:rPr>
+            </w:pPr>
+            <w:r>
+              <w:rPr>
+                <w:b/>
+                <w:lang w:val="en-GB"/>
+              </w:rPr>
+              <w:t>Iteration 1</w:t>
+            </w:r>
+          </w:p>
+        </w:tc>
+        <w:tc>
+          <w:tcPr>
+            <w:tcW w:w="1545" w:type="dxa"/>
+            <w:shd w:val="clear" w:color="auto" w:fill="92D050"/>
+          </w:tcPr>
+          <w:p>
+            <w:pPr>
+              <w:pStyle w:val="Ingetavstnd"/>
+              <w:rPr>
+                <w:lang w:val="en-GB"/>
+              </w:rPr>
+            </w:pPr>
+            <w:r>
+              <w:rPr>
+                <w:lang w:val="en-GB"/>
+              </w:rPr>
+              <w:t>20</w:t>
+            </w:r>
+            <w:r>
+              <w:rPr>
+                <w:lang w:val="en-GB"/>
+              </w:rPr>
+              <w:t>h</w:t>
+            </w:r>
+          </w:p>
+        </w:tc>
+        <w:tc>
+          <w:tcPr>
+            <w:tcW w:w="1143" w:type="dxa"/>
+            <w:shd w:val="clear" w:color="auto" w:fill="92D050"/>
+          </w:tcPr>
+          <w:p>
+            <w:pPr>
+              <w:pStyle w:val="Ingetavstnd"/>
+              <w:rPr>
+                <w:lang w:val="en-GB"/>
+              </w:rPr>
+            </w:pPr>
+            <w:r>
+              <w:rPr>
+                <w:lang w:val="en-GB"/>
+              </w:rPr>
+              <w:t>22</w:t>
+            </w:r>
+          </w:p>
+        </w:tc>
+        <w:tc>
+          <w:tcPr>
+            <w:tcW w:w="1270" w:type="dxa"/>
+            <w:shd w:val="clear" w:color="auto" w:fill="D99594" w:themeFill="accent2" w:themeFillTint="99"/>
+          </w:tcPr>
+          <w:p>
+            <w:pPr>
+              <w:pStyle w:val="Ingetavstnd"/>
+              <w:rPr>
+                <w:lang w:val="en-GB"/>
+              </w:rPr>
+            </w:pPr>
+            <w:r>
+              <w:rPr>
+                <w:lang w:val="en-GB"/>
+              </w:rPr>
+              <w:t>+2</w:t>
             </w:r>
           </w:p>
         </w:tc>
@@ -9133,118 +9158,7 @@
       <w:tr>
         <w:tc>
           <w:tcPr>
-            <w:tcW w:w="1413" w:type="dxa"/>
-            <w:shd w:val="clear" w:color="auto" w:fill="92D050"/>
-          </w:tcPr>
-          <w:p>
-            <w:pPr>
-              <w:pStyle w:val="Ingetavstnd"/>
-              <w:rPr>
-                <w:lang w:val="en-GB"/>
-              </w:rPr>
-            </w:pPr>
-            <w:r>
-              <w:rPr>
-                <w:lang w:val="en-GB"/>
-              </w:rPr>
-              <w:t>&gt;&gt;&gt;&gt;&gt;&gt;&gt;&gt;&gt;&gt;</w:t>
-            </w:r>
-          </w:p>
-        </w:tc>
-        <w:tc>
-          <w:tcPr>
-            <w:tcW w:w="3971" w:type="dxa"/>
-            <w:shd w:val="clear" w:color="auto" w:fill="92D050"/>
-          </w:tcPr>
-          <w:p>
-            <w:pPr>
-              <w:pStyle w:val="Ingetavstnd"/>
-              <w:jc w:val="center"/>
-              <w:rPr>
-                <w:b/>
-                <w:lang w:val="en-GB"/>
-              </w:rPr>
-            </w:pPr>
-            <w:r>
-              <w:rPr>
-                <w:b/>
-                <w:lang w:val="en-GB"/>
-              </w:rPr>
-              <w:t>Iteration 1</w:t>
-            </w:r>
-          </w:p>
-        </w:tc>
-        <w:tc>
-          <w:tcPr>
-            <w:tcW w:w="1547" w:type="dxa"/>
-            <w:shd w:val="clear" w:color="auto" w:fill="92D050"/>
-          </w:tcPr>
-          <w:p>
-            <w:pPr>
-              <w:pStyle w:val="Ingetavstnd"/>
-              <w:rPr>
-                <w:lang w:val="en-GB"/>
-              </w:rPr>
-            </w:pPr>
-            <w:r>
-              <w:rPr>
-                <w:lang w:val="en-GB"/>
-              </w:rPr>
-              <w:t>25h</w:t>
-            </w:r>
-          </w:p>
-        </w:tc>
-        <w:tc>
-          <w:tcPr>
-            <w:tcW w:w="1145" w:type="dxa"/>
-            <w:shd w:val="clear" w:color="auto" w:fill="92D050"/>
-          </w:tcPr>
-          <w:p>
-            <w:pPr>
-              <w:pStyle w:val="Ingetavstnd"/>
-              <w:rPr>
-                <w:lang w:val="en-GB"/>
-              </w:rPr>
-            </w:pPr>
-            <w:r>
-              <w:rPr>
-                <w:lang w:val="en-GB"/>
-              </w:rPr>
-              <w:t>27.5</w:t>
-            </w:r>
-            <w:r>
-              <w:rPr>
-                <w:lang w:val="en-GB"/>
-              </w:rPr>
-              <w:t>h</w:t>
-            </w:r>
-          </w:p>
-        </w:tc>
-        <w:tc>
-          <w:tcPr>
-            <w:tcW w:w="1274" w:type="dxa"/>
-            <w:shd w:val="clear" w:color="auto" w:fill="D99594" w:themeFill="accent2" w:themeFillTint="99"/>
-          </w:tcPr>
-          <w:p>
-            <w:pPr>
-              <w:pStyle w:val="Ingetavstnd"/>
-              <w:rPr>
-                <w:lang w:val="en-GB"/>
-              </w:rPr>
-            </w:pPr>
-            <w:r>
-              <w:rPr>
-                <w:lang w:val="en-GB"/>
-              </w:rPr>
-              <w:t>+2.5</w:t>
-            </w:r>
-          </w:p>
-        </w:tc>
-      </w:tr>
-      <w:tr>
-        <w:tc>
-          <w:tcPr>
-            <w:tcW w:w="1413" w:type="dxa"/>
+            <w:tcW w:w="1436" w:type="dxa"/>
             <w:shd w:val="clear" w:color="auto" w:fill="FFFFFF" w:themeFill="background1"/>
           </w:tcPr>
           <w:p>
@@ -9258,7 +9172,7 @@
         </w:tc>
         <w:tc>
           <w:tcPr>
-            <w:tcW w:w="3971" w:type="dxa"/>
+            <w:tcW w:w="3956" w:type="dxa"/>
             <w:shd w:val="clear" w:color="auto" w:fill="FFFFFF" w:themeFill="background1"/>
           </w:tcPr>
           <w:p>
@@ -9272,7 +9186,7 @@
         </w:tc>
         <w:tc>
           <w:tcPr>
-            <w:tcW w:w="1547" w:type="dxa"/>
+            <w:tcW w:w="1545" w:type="dxa"/>
             <w:shd w:val="clear" w:color="auto" w:fill="FFFFFF" w:themeFill="background1"/>
           </w:tcPr>
           <w:p>
@@ -9286,7 +9200,7 @@
         </w:tc>
         <w:tc>
           <w:tcPr>
-            <w:tcW w:w="1145" w:type="dxa"/>
+            <w:tcW w:w="1143" w:type="dxa"/>
             <w:shd w:val="clear" w:color="auto" w:fill="FFFFFF" w:themeFill="background1"/>
           </w:tcPr>
           <w:p>
@@ -9300,7 +9214,7 @@
         </w:tc>
         <w:tc>
           <w:tcPr>
-            <w:tcW w:w="1274" w:type="dxa"/>
+            <w:tcW w:w="1270" w:type="dxa"/>
             <w:shd w:val="clear" w:color="auto" w:fill="FFFFFF" w:themeFill="background1"/>
           </w:tcPr>
           <w:p>
@@ -9493,7 +9407,7 @@
         <w:sz w:val="24"/>
         <w:szCs w:val="24"/>
       </w:rPr>
-      <w:t>10</w:t>
+      <w:t>12</w:t>
     </w:r>
     <w:r>
       <w:rPr>
@@ -14837,7 +14751,7 @@
 </file>
 
 <file path=customXml/itemProps1.xml><?xml version="1.0" encoding="utf-8"?>
-<ds:datastoreItem xmlns:ds="http://schemas.openxmlformats.org/officeDocument/2006/customXml" ds:itemID="{4E218019-3748-4A7C-B7ED-9E463DBF6371}">
+<ds:datastoreItem xmlns:ds="http://schemas.openxmlformats.org/officeDocument/2006/customXml" ds:itemID="{8BA566C1-CE7D-4423-BA91-BF11A357B5A8}">
   <ds:schemaRefs>
     <ds:schemaRef ds:uri="http://schemas.openxmlformats.org/officeDocument/2006/bibliography"/>
   </ds:schemaRefs>

</xml_diff>